<commit_message>
Update report for lab4, add python itmo course
</commit_message>
<xml_diff>
--- a/lab6/4.docx
+++ b/lab6/4.docx
@@ -178,7 +178,7 @@
           <w:sz w:val="32"/>
           <w:lang w:eastAsia="ru-RU"/>
         </w:rPr>
-        <w:t>4</w:t>
+        <w:t>6</w:t>
       </w:r>
     </w:p>
     <w:p>
@@ -266,7 +266,7 @@
           <w:sz w:val="28"/>
           <w:lang w:val="en-US" w:eastAsia="ru-RU"/>
         </w:rPr>
-        <w:t>Java</w:t>
+        <w:t>Kotlin</w:t>
       </w:r>
       <w:r>
         <w:rPr>
@@ -1288,37 +1288,7 @@
       </w:pPr>
       <w:bookmarkStart w:id="2" w:name="_Toc147148493"/>
       <w:r>
-        <w:t>Класс «Квартира(Flat)» с полями, описывающими</w:t>
-      </w:r>
-      <w:r>
-        <w:t xml:space="preserve"> </w:t>
-      </w:r>
-      <w:r>
-        <w:t>квартиру, предназначенную к продаже: площадь, количество</w:t>
-      </w:r>
-      <w:r>
-        <w:t xml:space="preserve"> </w:t>
-      </w:r>
-      <w:r>
-        <w:t>комнат, этаж, район. Вывести сведения о квартирах по заявке</w:t>
-      </w:r>
-      <w:r>
-        <w:t xml:space="preserve"> </w:t>
-      </w:r>
-      <w:r>
-        <w:t>на покупку, в которой указана только площадь. В выводимых</w:t>
-      </w:r>
-      <w:r>
-        <w:t xml:space="preserve"> </w:t>
-      </w:r>
-      <w:r>
-        <w:t>сведениях площадь квартиры может отличаться от заявленной,</w:t>
-      </w:r>
-      <w:r>
-        <w:t xml:space="preserve"> </w:t>
-      </w:r>
-      <w:r>
-        <w:t>но не более, чем на 10%.</w:t>
+        <w:t>Класс «Квартира(Flat)» с полями, описывающими квартиру, предназначенную к продаже: площадь, количество комнат, этаж, район. Вывести сведения о квартирах по заявке на покупку, в которой указана только площадь. В выводимых сведениях площадь квартиры может отличаться от заявленной, но не более, чем на 10%.</w:t>
       </w:r>
     </w:p>
     <w:p>
@@ -36960,12 +36930,9 @@
 </file>
 
 <file path=customXml/item1.xml><?xml version="1.0" encoding="utf-8"?>
-<?mso-contentType ?>
-<FormTemplates xmlns="http://schemas.microsoft.com/sharepoint/v3/contenttype/forms">
-  <Display>DocumentLibraryForm</Display>
-  <Edit>DocumentLibraryForm</Edit>
-  <New>DocumentLibraryForm</New>
-</FormTemplates>
+<p:properties xmlns:p="http://schemas.microsoft.com/office/2006/metadata/properties" xmlns:xsi="http://www.w3.org/2001/XMLSchema-instance" xmlns:pc="http://schemas.microsoft.com/office/infopath/2007/PartnerControls">
+  <documentManagement/>
+</p:properties>
 </file>
 
 <file path=customXml/item2.xml><?xml version="1.0" encoding="utf-8"?>
@@ -37119,9 +37086,12 @@
 </file>
 
 <file path=customXml/item3.xml><?xml version="1.0" encoding="utf-8"?>
-<p:properties xmlns:p="http://schemas.microsoft.com/office/2006/metadata/properties" xmlns:xsi="http://www.w3.org/2001/XMLSchema-instance" xmlns:pc="http://schemas.microsoft.com/office/infopath/2007/PartnerControls">
-  <documentManagement/>
-</p:properties>
+<?mso-contentType ?>
+<FormTemplates xmlns="http://schemas.microsoft.com/sharepoint/v3/contenttype/forms">
+  <Display>DocumentLibraryForm</Display>
+  <Edit>DocumentLibraryForm</Edit>
+  <New>DocumentLibraryForm</New>
+</FormTemplates>
 </file>
 
 <file path=customXml/item4.xml><?xml version="1.0" encoding="utf-8"?>
@@ -37129,9 +37099,10 @@
 </file>
 
 <file path=customXml/itemProps1.xml><?xml version="1.0" encoding="utf-8"?>
-<ds:datastoreItem xmlns:ds="http://schemas.openxmlformats.org/officeDocument/2006/customXml" ds:itemID="{0FBA1CA9-ED77-4178-AB06-2767A921475C}">
+<ds:datastoreItem xmlns:ds="http://schemas.openxmlformats.org/officeDocument/2006/customXml" ds:itemID="{33DBD12E-EE2F-4BAD-A219-7CDBBE043A20}">
   <ds:schemaRefs>
-    <ds:schemaRef ds:uri="http://schemas.microsoft.com/sharepoint/v3/contenttype/forms"/>
+    <ds:schemaRef ds:uri="http://schemas.microsoft.com/office/2006/metadata/properties"/>
+    <ds:schemaRef ds:uri="http://schemas.microsoft.com/office/infopath/2007/PartnerControls"/>
   </ds:schemaRefs>
 </ds:datastoreItem>
 </file>
@@ -37155,10 +37126,9 @@
 </file>
 
 <file path=customXml/itemProps3.xml><?xml version="1.0" encoding="utf-8"?>
-<ds:datastoreItem xmlns:ds="http://schemas.openxmlformats.org/officeDocument/2006/customXml" ds:itemID="{33DBD12E-EE2F-4BAD-A219-7CDBBE043A20}">
+<ds:datastoreItem xmlns:ds="http://schemas.openxmlformats.org/officeDocument/2006/customXml" ds:itemID="{0FBA1CA9-ED77-4178-AB06-2767A921475C}">
   <ds:schemaRefs>
-    <ds:schemaRef ds:uri="http://schemas.microsoft.com/office/2006/metadata/properties"/>
-    <ds:schemaRef ds:uri="http://schemas.microsoft.com/office/infopath/2007/PartnerControls"/>
+    <ds:schemaRef ds:uri="http://schemas.microsoft.com/sharepoint/v3/contenttype/forms"/>
   </ds:schemaRefs>
 </ds:datastoreItem>
 </file>

</xml_diff>